<commit_message>
changed postion of Experience
</commit_message>
<xml_diff>
--- a/Muhammad_Abdullah_Riaz_Resume.docx
+++ b/Muhammad_Abdullah_Riaz_Resume.docx
@@ -450,6 +450,1005 @@
     </w:p>
     <w:p>
       <w:pPr>
+        <w:spacing w:before="120" w:after="40" w:line="240" w:lineRule="auto"/>
+        <w:rPr>
+          <w:rFonts w:ascii="Arial" w:hAnsi="Arial" w:cs="Arial"/>
+          <w:b/>
+          <w:bCs/>
+          <w:color w:val="000000" w:themeColor="text1"/>
+          <w:spacing w:val="4"/>
+          <w:sz w:val="28"/>
+          <w:szCs w:val="28"/>
+        </w:rPr>
+      </w:pPr>
+      <w:r>
+        <w:rPr>
+          <w:rFonts w:ascii="Arial" w:hAnsi="Arial" w:cs="Arial"/>
+          <w:noProof/>
+          <w:color w:val="FFFFFF" w:themeColor="background1"/>
+          <w:sz w:val="20"/>
+          <w:szCs w:val="20"/>
+        </w:rPr>
+        <mc:AlternateContent>
+          <mc:Choice Requires="wps">
+            <w:drawing>
+              <wp:anchor distT="0" distB="0" distL="114300" distR="114300" simplePos="0" relativeHeight="251716608" behindDoc="0" locked="0" layoutInCell="1" allowOverlap="1" wp14:anchorId="53F0BA3B" wp14:editId="552552B5">
+                <wp:simplePos x="0" y="0"/>
+                <wp:positionH relativeFrom="column">
+                  <wp:posOffset>-12700</wp:posOffset>
+                </wp:positionH>
+                <wp:positionV relativeFrom="paragraph">
+                  <wp:posOffset>300355</wp:posOffset>
+                </wp:positionV>
+                <wp:extent cx="7025640" cy="0"/>
+                <wp:effectExtent l="0" t="0" r="0" b="0"/>
+                <wp:wrapNone/>
+                <wp:docPr id="14" name="Straight Connector 14"/>
+                <wp:cNvGraphicFramePr/>
+                <a:graphic xmlns:a="http://schemas.openxmlformats.org/drawingml/2006/main">
+                  <a:graphicData uri="http://schemas.microsoft.com/office/word/2010/wordprocessingShape">
+                    <wps:wsp>
+                      <wps:cNvCnPr/>
+                      <wps:spPr>
+                        <a:xfrm>
+                          <a:off x="0" y="0"/>
+                          <a:ext cx="7025640" cy="0"/>
+                        </a:xfrm>
+                        <a:prstGeom prst="line">
+                          <a:avLst/>
+                        </a:prstGeom>
+                        <a:ln w="9525" cap="flat" cmpd="sng" algn="ctr">
+                          <a:solidFill>
+                            <a:schemeClr val="dk1"/>
+                          </a:solidFill>
+                          <a:prstDash val="dash"/>
+                          <a:round/>
+                          <a:headEnd type="none" w="med" len="med"/>
+                          <a:tailEnd type="none" w="med" len="med"/>
+                        </a:ln>
+                      </wps:spPr>
+                      <wps:style>
+                        <a:lnRef idx="0">
+                          <a:scrgbClr r="0" g="0" b="0"/>
+                        </a:lnRef>
+                        <a:fillRef idx="0">
+                          <a:scrgbClr r="0" g="0" b="0"/>
+                        </a:fillRef>
+                        <a:effectRef idx="0">
+                          <a:scrgbClr r="0" g="0" b="0"/>
+                        </a:effectRef>
+                        <a:fontRef idx="minor">
+                          <a:schemeClr val="tx1"/>
+                        </a:fontRef>
+                      </wps:style>
+                      <wps:bodyPr/>
+                    </wps:wsp>
+                  </a:graphicData>
+                </a:graphic>
+              </wp:anchor>
+            </w:drawing>
+          </mc:Choice>
+          <mc:Fallback>
+            <w:pict>
+              <v:line w14:anchorId="020BF0A7" id="Straight Connector 14" o:spid="_x0000_s1026" style="position:absolute;z-index:251716608;visibility:visible;mso-wrap-style:square;mso-wrap-distance-left:9pt;mso-wrap-distance-top:0;mso-wrap-distance-right:9pt;mso-wrap-distance-bottom:0;mso-position-horizontal:absolute;mso-position-horizontal-relative:text;mso-position-vertical:absolute;mso-position-vertical-relative:text" from="-1pt,23.65pt" to="552.2pt,23.65pt" o:gfxdata="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" strokecolor="black [3200]">
+                <v:stroke dashstyle="dash"/>
+              </v:line>
+            </w:pict>
+          </mc:Fallback>
+        </mc:AlternateContent>
+      </w:r>
+      <w:r>
+        <w:rPr>
+          <w:rFonts w:ascii="Arial" w:hAnsi="Arial" w:cs="Arial"/>
+          <w:b/>
+          <w:bCs/>
+          <w:color w:val="000000" w:themeColor="text1"/>
+          <w:spacing w:val="4"/>
+          <w:sz w:val="28"/>
+          <w:szCs w:val="28"/>
+        </w:rPr>
+        <w:t>EXPERIENCE</w:t>
+      </w:r>
+      <w:r>
+        <w:rPr>
+          <w:rFonts w:ascii="Arial" w:hAnsi="Arial" w:cs="Arial"/>
+          <w:b/>
+          <w:bCs/>
+          <w:color w:val="000000" w:themeColor="text1"/>
+          <w:spacing w:val="4"/>
+          <w:sz w:val="28"/>
+          <w:szCs w:val="28"/>
+        </w:rPr>
+        <w:tab/>
+      </w:r>
+    </w:p>
+    <w:tbl>
+      <w:tblPr>
+        <w:tblStyle w:val="PlainTable3"/>
+        <w:tblW w:w="10917" w:type="dxa"/>
+        <w:tblLook w:val="0600" w:firstRow="0" w:lastRow="0" w:firstColumn="0" w:lastColumn="0" w:noHBand="1" w:noVBand="1"/>
+      </w:tblPr>
+      <w:tblGrid>
+        <w:gridCol w:w="5404"/>
+        <w:gridCol w:w="5513"/>
+      </w:tblGrid>
+      <w:tr>
+        <w:tc>
+          <w:tcPr>
+            <w:tcW w:w="5404" w:type="dxa"/>
+          </w:tcPr>
+          <w:p>
+            <w:pPr>
+              <w:pStyle w:val="NormalWeb"/>
+              <w:spacing w:before="40" w:beforeAutospacing="0" w:after="0" w:afterAutospacing="0" w:line="276" w:lineRule="auto"/>
+              <w:rPr>
+                <w:rFonts w:ascii="Arial" w:hAnsi="Arial" w:cs="Arial"/>
+                <w:b/>
+                <w:bCs/>
+                <w:color w:val="000000" w:themeColor="text1"/>
+                <w:sz w:val="22"/>
+                <w:szCs w:val="22"/>
+              </w:rPr>
+            </w:pPr>
+            <w:r>
+              <w:rPr>
+                <w:rFonts w:ascii="Arial" w:hAnsi="Arial" w:cs="Arial"/>
+                <w:b/>
+                <w:bCs/>
+                <w:color w:val="000000" w:themeColor="text1"/>
+                <w:sz w:val="22"/>
+                <w:szCs w:val="22"/>
+              </w:rPr>
+              <w:t>Associate Software Developer</w:t>
+            </w:r>
+            <w:r>
+              <w:rPr>
+                <w:rFonts w:ascii="Arial" w:hAnsi="Arial" w:cs="Arial"/>
+                <w:b/>
+                <w:bCs/>
+                <w:color w:val="000000" w:themeColor="text1"/>
+                <w:sz w:val="22"/>
+                <w:szCs w:val="22"/>
+              </w:rPr>
+              <w:t xml:space="preserve"> </w:t>
+            </w:r>
+          </w:p>
+        </w:tc>
+        <w:tc>
+          <w:tcPr>
+            <w:tcW w:w="5513" w:type="dxa"/>
+          </w:tcPr>
+          <w:p>
+            <w:pPr>
+              <w:spacing w:line="276" w:lineRule="auto"/>
+              <w:jc w:val="right"/>
+              <w:rPr>
+                <w:rFonts w:ascii="Arial" w:hAnsi="Arial" w:cs="Arial"/>
+                <w:b/>
+                <w:bCs/>
+                <w:color w:val="000000" w:themeColor="text1"/>
+                <w:spacing w:val="4"/>
+              </w:rPr>
+            </w:pPr>
+            <w:proofErr w:type="spellStart"/>
+            <w:r>
+              <w:rPr>
+                <w:rFonts w:ascii="Arial" w:hAnsi="Arial" w:cs="Arial"/>
+                <w:i/>
+                <w:iCs/>
+                <w:color w:val="000000" w:themeColor="text1"/>
+              </w:rPr>
+              <w:t>OCloud</w:t>
+            </w:r>
+            <w:proofErr w:type="spellEnd"/>
+            <w:r>
+              <w:rPr>
+                <w:rFonts w:ascii="Arial" w:hAnsi="Arial" w:cs="Arial"/>
+                <w:i/>
+                <w:iCs/>
+                <w:color w:val="000000" w:themeColor="text1"/>
+              </w:rPr>
+              <w:t xml:space="preserve"> Solutions</w:t>
+            </w:r>
+          </w:p>
+        </w:tc>
+      </w:tr>
+      <w:tr>
+        <w:tc>
+          <w:tcPr>
+            <w:tcW w:w="5404" w:type="dxa"/>
+          </w:tcPr>
+          <w:p>
+            <w:pPr>
+              <w:pStyle w:val="NormalWeb"/>
+              <w:spacing w:before="0" w:beforeAutospacing="0" w:after="0" w:afterAutospacing="0" w:line="276" w:lineRule="auto"/>
+              <w:ind w:firstLine="14"/>
+              <w:jc w:val="both"/>
+              <w:rPr>
+                <w:rFonts w:ascii="Arial" w:hAnsi="Arial" w:cs="Arial"/>
+                <w:i/>
+                <w:iCs/>
+                <w:color w:val="000000" w:themeColor="text1"/>
+                <w:sz w:val="22"/>
+                <w:szCs w:val="22"/>
+              </w:rPr>
+            </w:pPr>
+            <w:r>
+              <w:rPr>
+                <w:rFonts w:ascii="Arial" w:hAnsi="Arial" w:cs="Arial"/>
+                <w:i/>
+                <w:iCs/>
+                <w:color w:val="000000" w:themeColor="text1"/>
+                <w:sz w:val="22"/>
+                <w:szCs w:val="22"/>
+              </w:rPr>
+              <w:t>Projects: -</w:t>
+            </w:r>
+          </w:p>
+        </w:tc>
+        <w:tc>
+          <w:tcPr>
+            <w:tcW w:w="5513" w:type="dxa"/>
+          </w:tcPr>
+          <w:p>
+            <w:pPr>
+              <w:spacing w:line="276" w:lineRule="auto"/>
+              <w:jc w:val="right"/>
+              <w:rPr>
+                <w:rFonts w:ascii="Arial" w:hAnsi="Arial" w:cs="Arial"/>
+                <w:i/>
+                <w:iCs/>
+              </w:rPr>
+            </w:pPr>
+            <w:r>
+              <w:rPr>
+                <w:rFonts w:ascii="Arial" w:hAnsi="Arial" w:cs="Arial"/>
+                <w:i/>
+                <w:iCs/>
+              </w:rPr>
+              <w:t>July 2022–June 2023</w:t>
+            </w:r>
+          </w:p>
+        </w:tc>
+      </w:tr>
+      <w:tr>
+        <w:tc>
+          <w:tcPr>
+            <w:tcW w:w="10917" w:type="dxa"/>
+            <w:gridSpan w:val="2"/>
+          </w:tcPr>
+          <w:p>
+            <w:pPr>
+              <w:pStyle w:val="NormalWeb"/>
+              <w:numPr>
+                <w:ilvl w:val="0"/>
+                <w:numId w:val="22"/>
+              </w:numPr>
+              <w:spacing w:before="0" w:beforeAutospacing="0" w:after="0" w:line="276" w:lineRule="auto"/>
+              <w:jc w:val="both"/>
+              <w:rPr>
+                <w:rFonts w:ascii="Arial" w:hAnsi="Arial" w:cs="Arial"/>
+                <w:sz w:val="22"/>
+                <w:szCs w:val="22"/>
+                <w:lang w:val="en-US"/>
+              </w:rPr>
+            </w:pPr>
+            <w:r>
+              <w:rPr>
+                <w:rFonts w:ascii="Arial" w:hAnsi="Arial" w:cs="Arial"/>
+                <w:b/>
+                <w:bCs/>
+                <w:sz w:val="22"/>
+                <w:szCs w:val="22"/>
+                <w:lang w:val="en-US"/>
+              </w:rPr>
+              <w:t>Murray Aronson Website</w:t>
+            </w:r>
+            <w:r>
+              <w:rPr>
+                <w:rFonts w:ascii="Arial" w:hAnsi="Arial" w:cs="Arial"/>
+                <w:sz w:val="22"/>
+                <w:szCs w:val="22"/>
+                <w:lang w:val="en-US"/>
+              </w:rPr>
+              <w:t>: Built dynamic Next.js site with real-time data analysis and API integration. Optimized performance &amp; UX via Google Analytics, leading to faster loading times.</w:t>
+            </w:r>
+          </w:p>
+          <w:p>
+            <w:pPr>
+              <w:pStyle w:val="NormalWeb"/>
+              <w:numPr>
+                <w:ilvl w:val="0"/>
+                <w:numId w:val="22"/>
+              </w:numPr>
+              <w:spacing w:before="0" w:beforeAutospacing="0" w:after="0" w:line="276" w:lineRule="auto"/>
+              <w:jc w:val="both"/>
+              <w:rPr>
+                <w:rFonts w:ascii="Arial" w:hAnsi="Arial" w:cs="Arial"/>
+                <w:sz w:val="22"/>
+                <w:szCs w:val="22"/>
+                <w:lang w:val="en-US"/>
+              </w:rPr>
+            </w:pPr>
+            <w:r>
+              <w:rPr>
+                <w:rFonts w:ascii="Arial" w:hAnsi="Arial" w:cs="Arial"/>
+                <w:b/>
+                <w:bCs/>
+                <w:sz w:val="22"/>
+                <w:szCs w:val="22"/>
+                <w:lang w:val="en-US"/>
+              </w:rPr>
+              <w:t>E-commerce Clothing Website</w:t>
+            </w:r>
+            <w:r>
+              <w:rPr>
+                <w:rFonts w:ascii="Arial" w:hAnsi="Arial" w:cs="Arial"/>
+                <w:sz w:val="22"/>
+                <w:szCs w:val="22"/>
+                <w:lang w:val="en-US"/>
+              </w:rPr>
+              <w:t>: Analyzed customer behavior (clicks, sessions, etc.) using Firebase &amp; Python. Visualized insights to improve user journeys &amp; engagement through targeted campaigns and website optimization.</w:t>
+            </w:r>
+          </w:p>
+          <w:p>
+            <w:pPr>
+              <w:pStyle w:val="NormalWeb"/>
+              <w:numPr>
+                <w:ilvl w:val="0"/>
+                <w:numId w:val="22"/>
+              </w:numPr>
+              <w:spacing w:before="0" w:beforeAutospacing="0" w:after="120" w:afterAutospacing="0" w:line="276" w:lineRule="auto"/>
+              <w:jc w:val="both"/>
+              <w:rPr>
+                <w:rFonts w:ascii="Arial" w:hAnsi="Arial" w:cs="Arial"/>
+                <w:lang w:val="en-US"/>
+              </w:rPr>
+            </w:pPr>
+            <w:r>
+              <w:rPr>
+                <w:rFonts w:ascii="Arial" w:hAnsi="Arial" w:cs="Arial"/>
+                <w:b/>
+                <w:bCs/>
+                <w:sz w:val="22"/>
+                <w:szCs w:val="22"/>
+                <w:lang w:val="en-US"/>
+              </w:rPr>
+              <w:t xml:space="preserve">Virtual </w:t>
+            </w:r>
+            <w:r>
+              <w:rPr>
+                <w:rFonts w:ascii="Arial" w:hAnsi="Arial" w:cs="Arial"/>
+                <w:b/>
+                <w:bCs/>
+                <w:sz w:val="22"/>
+                <w:szCs w:val="22"/>
+                <w:lang w:val="en-US"/>
+              </w:rPr>
+              <w:t>Escape (Game Base Website)</w:t>
+            </w:r>
+            <w:r>
+              <w:rPr>
+                <w:rFonts w:ascii="Arial" w:hAnsi="Arial" w:cs="Arial"/>
+                <w:sz w:val="22"/>
+                <w:szCs w:val="22"/>
+                <w:lang w:val="en-US"/>
+              </w:rPr>
+              <w:t>: Led full-stack development with React UI, MongoDB backend, JWT auth &amp; private routing. Honed collaborative coding &amp; version control skills, showcasing full-stack expertise &amp; security focus</w:t>
+            </w:r>
+            <w:r>
+              <w:rPr>
+                <w:rFonts w:ascii="Arial" w:hAnsi="Arial" w:cs="Arial"/>
+                <w:lang w:val="en-US"/>
+              </w:rPr>
+              <w:t>.</w:t>
+            </w:r>
+          </w:p>
+        </w:tc>
+      </w:tr>
+      <w:tr>
+        <w:tc>
+          <w:tcPr>
+            <w:tcW w:w="5404" w:type="dxa"/>
+          </w:tcPr>
+          <w:p>
+            <w:pPr>
+              <w:rPr>
+                <w:rFonts w:ascii="Arial" w:eastAsia="Times New Roman" w:hAnsi="Arial" w:cs="Arial"/>
+                <w:b/>
+                <w:bCs/>
+                <w:color w:val="000000" w:themeColor="text1"/>
+                <w:lang w:eastAsia="en-IN"/>
+              </w:rPr>
+            </w:pPr>
+            <w:r>
+              <w:rPr>
+                <w:rFonts w:ascii="Arial" w:eastAsia="Times New Roman" w:hAnsi="Arial" w:cs="Arial"/>
+                <w:b/>
+                <w:bCs/>
+                <w:color w:val="000000" w:themeColor="text1"/>
+                <w:lang w:eastAsia="en-IN"/>
+              </w:rPr>
+              <w:t>Junior Data Analyst</w:t>
+            </w:r>
+            <w:r>
+              <w:rPr>
+                <w:rFonts w:ascii="Arial" w:eastAsia="Times New Roman" w:hAnsi="Arial" w:cs="Arial"/>
+                <w:color w:val="000000" w:themeColor="text1"/>
+                <w:sz w:val="18"/>
+                <w:szCs w:val="18"/>
+                <w:lang w:eastAsia="en-IN"/>
+              </w:rPr>
+              <w:t xml:space="preserve"> </w:t>
+            </w:r>
+            <w:r>
+              <w:rPr>
+                <w:rFonts w:ascii="Arial" w:eastAsia="Times New Roman" w:hAnsi="Arial" w:cs="Arial"/>
+                <w:i/>
+                <w:iCs/>
+                <w:color w:val="000000" w:themeColor="text1"/>
+                <w:sz w:val="18"/>
+                <w:szCs w:val="18"/>
+                <w:lang w:eastAsia="en-IN"/>
+              </w:rPr>
+              <w:t>(</w:t>
+            </w:r>
+            <w:r>
+              <w:rPr>
+                <w:rFonts w:ascii="Arial" w:eastAsia="Times New Roman" w:hAnsi="Arial" w:cs="Arial"/>
+                <w:i/>
+                <w:iCs/>
+                <w:color w:val="000000" w:themeColor="text1"/>
+                <w:sz w:val="18"/>
+                <w:szCs w:val="18"/>
+                <w:lang w:eastAsia="en-IN"/>
+              </w:rPr>
+              <w:t>Internship</w:t>
+            </w:r>
+            <w:r>
+              <w:rPr>
+                <w:rFonts w:ascii="Arial" w:eastAsia="Times New Roman" w:hAnsi="Arial" w:cs="Arial"/>
+                <w:i/>
+                <w:iCs/>
+                <w:color w:val="000000" w:themeColor="text1"/>
+                <w:sz w:val="18"/>
+                <w:szCs w:val="18"/>
+                <w:lang w:eastAsia="en-IN"/>
+              </w:rPr>
+              <w:t>)</w:t>
+            </w:r>
+          </w:p>
+        </w:tc>
+        <w:tc>
+          <w:tcPr>
+            <w:tcW w:w="5513" w:type="dxa"/>
+          </w:tcPr>
+          <w:p>
+            <w:pPr>
+              <w:spacing w:before="40"/>
+              <w:jc w:val="right"/>
+              <w:rPr>
+                <w:rFonts w:ascii="Arial" w:hAnsi="Arial" w:cs="Arial"/>
+                <w:b/>
+                <w:bCs/>
+                <w:color w:val="000000" w:themeColor="text1"/>
+                <w:spacing w:val="4"/>
+              </w:rPr>
+            </w:pPr>
+            <w:proofErr w:type="spellStart"/>
+            <w:r>
+              <w:rPr>
+                <w:rFonts w:ascii="Arial" w:eastAsia="Times New Roman" w:hAnsi="Arial" w:cs="Arial"/>
+                <w:i/>
+                <w:iCs/>
+                <w:color w:val="000000" w:themeColor="text1"/>
+                <w:lang w:eastAsia="en-IN"/>
+              </w:rPr>
+              <w:t>Qbatch</w:t>
+            </w:r>
+            <w:proofErr w:type="spellEnd"/>
+            <w:r>
+              <w:rPr>
+                <w:rFonts w:ascii="Arial" w:eastAsia="Times New Roman" w:hAnsi="Arial" w:cs="Arial"/>
+                <w:i/>
+                <w:iCs/>
+                <w:color w:val="000000" w:themeColor="text1"/>
+                <w:lang w:eastAsia="en-IN"/>
+              </w:rPr>
+              <w:t xml:space="preserve"> Software House</w:t>
+            </w:r>
+          </w:p>
+        </w:tc>
+      </w:tr>
+      <w:tr>
+        <w:tc>
+          <w:tcPr>
+            <w:tcW w:w="10917" w:type="dxa"/>
+            <w:gridSpan w:val="2"/>
+          </w:tcPr>
+          <w:p>
+            <w:pPr>
+              <w:pStyle w:val="NormalWeb"/>
+              <w:spacing w:before="0" w:beforeAutospacing="0" w:after="0" w:afterAutospacing="0"/>
+              <w:ind w:firstLine="14"/>
+              <w:jc w:val="both"/>
+              <w:rPr>
+                <w:rFonts w:ascii="Arial" w:hAnsi="Arial" w:cs="Arial"/>
+                <w:i/>
+                <w:iCs/>
+                <w:color w:val="000000" w:themeColor="text1"/>
+                <w:sz w:val="22"/>
+                <w:szCs w:val="22"/>
+              </w:rPr>
+            </w:pPr>
+            <w:r>
+              <w:rPr>
+                <w:rFonts w:ascii="Arial" w:hAnsi="Arial" w:cs="Arial"/>
+                <w:i/>
+                <w:iCs/>
+                <w:color w:val="000000" w:themeColor="text1"/>
+                <w:sz w:val="22"/>
+                <w:szCs w:val="22"/>
+              </w:rPr>
+              <w:t xml:space="preserve">Projects: -                                                                                                   </w:t>
+            </w:r>
+            <w:r>
+              <w:rPr>
+                <w:rFonts w:ascii="Arial" w:hAnsi="Arial" w:cs="Arial"/>
+                <w:i/>
+                <w:iCs/>
+                <w:color w:val="000000" w:themeColor="text1"/>
+                <w:sz w:val="22"/>
+                <w:szCs w:val="22"/>
+                <w:lang w:val="en-US"/>
+              </w:rPr>
+              <w:t xml:space="preserve">              </w:t>
+            </w:r>
+            <w:r>
+              <w:rPr>
+                <w:rFonts w:ascii="Arial" w:hAnsi="Arial" w:cs="Arial"/>
+                <w:i/>
+                <w:iCs/>
+                <w:sz w:val="22"/>
+                <w:szCs w:val="22"/>
+                <w:lang w:val="en-US"/>
+              </w:rPr>
+              <w:t>September</w:t>
+            </w:r>
+            <w:r>
+              <w:rPr>
+                <w:rFonts w:ascii="Arial" w:hAnsi="Arial" w:cs="Arial"/>
+                <w:i/>
+                <w:iCs/>
+                <w:sz w:val="22"/>
+                <w:szCs w:val="22"/>
+              </w:rPr>
+              <w:t xml:space="preserve"> 202</w:t>
+            </w:r>
+            <w:r>
+              <w:rPr>
+                <w:rFonts w:ascii="Arial" w:hAnsi="Arial" w:cs="Arial"/>
+                <w:i/>
+                <w:iCs/>
+                <w:sz w:val="22"/>
+                <w:szCs w:val="22"/>
+              </w:rPr>
+              <w:t>1</w:t>
+            </w:r>
+            <w:r>
+              <w:rPr>
+                <w:rFonts w:ascii="Arial" w:hAnsi="Arial" w:cs="Arial"/>
+                <w:i/>
+                <w:iCs/>
+                <w:sz w:val="22"/>
+                <w:szCs w:val="22"/>
+              </w:rPr>
+              <w:t xml:space="preserve">– </w:t>
+            </w:r>
+            <w:r>
+              <w:rPr>
+                <w:rFonts w:ascii="Arial" w:hAnsi="Arial" w:cs="Arial"/>
+                <w:i/>
+                <w:iCs/>
+                <w:sz w:val="22"/>
+                <w:szCs w:val="22"/>
+                <w:lang w:val="en-US"/>
+              </w:rPr>
+              <w:t>June</w:t>
+            </w:r>
+            <w:r>
+              <w:rPr>
+                <w:rFonts w:ascii="Arial" w:hAnsi="Arial" w:cs="Arial"/>
+                <w:i/>
+                <w:iCs/>
+                <w:sz w:val="22"/>
+                <w:szCs w:val="22"/>
+              </w:rPr>
+              <w:t xml:space="preserve"> 2022</w:t>
+            </w:r>
+          </w:p>
+          <w:p>
+            <w:pPr>
+              <w:numPr>
+                <w:ilvl w:val="0"/>
+                <w:numId w:val="21"/>
+              </w:numPr>
+              <w:shd w:val="clear" w:color="auto" w:fill="FFFFFF"/>
+              <w:spacing w:before="40" w:line="276" w:lineRule="auto"/>
+              <w:jc w:val="both"/>
+              <w:rPr>
+                <w:rFonts w:ascii="Arial" w:eastAsia="Times New Roman" w:hAnsi="Arial" w:cs="Arial"/>
+                <w:color w:val="1F1F1F"/>
+              </w:rPr>
+            </w:pPr>
+            <w:r>
+              <w:rPr>
+                <w:rFonts w:ascii="Arial" w:eastAsia="Times New Roman" w:hAnsi="Arial" w:cs="Arial"/>
+                <w:b/>
+                <w:bCs/>
+                <w:color w:val="1F1F1F"/>
+              </w:rPr>
+              <w:t>Automatic Reed Pick Glass</w:t>
+            </w:r>
+            <w:r>
+              <w:rPr>
+                <w:rFonts w:ascii="Arial" w:eastAsia="Times New Roman" w:hAnsi="Arial" w:cs="Arial"/>
+                <w:color w:val="1F1F1F"/>
+              </w:rPr>
+              <w:t>: </w:t>
+            </w:r>
+            <w:r>
+              <w:rPr>
+                <w:rFonts w:ascii="Arial" w:eastAsia="Times New Roman" w:hAnsi="Arial" w:cs="Arial"/>
+                <w:color w:val="1F1F1F"/>
+              </w:rPr>
+              <w:t>Developed m</w:t>
+            </w:r>
+            <w:r>
+              <w:rPr>
+                <w:rFonts w:ascii="Arial" w:eastAsia="Times New Roman" w:hAnsi="Arial" w:cs="Arial"/>
+                <w:color w:val="1F1F1F"/>
+              </w:rPr>
+              <w:t>obile app using OpenCV &amp; image analysis for automated fabric data extraction (warp/weft, color, dimensions) in quality control</w:t>
+            </w:r>
+            <w:r>
+              <w:rPr>
+                <w:rFonts w:ascii="Arial" w:eastAsia="Times New Roman" w:hAnsi="Arial" w:cs="Arial"/>
+                <w:color w:val="1F1F1F"/>
+              </w:rPr>
+              <w:t xml:space="preserve"> using smart phone camera</w:t>
+            </w:r>
+            <w:r>
+              <w:rPr>
+                <w:rFonts w:ascii="Arial" w:eastAsia="Times New Roman" w:hAnsi="Arial" w:cs="Arial"/>
+                <w:color w:val="1F1F1F"/>
+              </w:rPr>
+              <w:t>.</w:t>
+            </w:r>
+          </w:p>
+          <w:p>
+            <w:pPr>
+              <w:numPr>
+                <w:ilvl w:val="0"/>
+                <w:numId w:val="21"/>
+              </w:numPr>
+              <w:shd w:val="clear" w:color="auto" w:fill="FFFFFF"/>
+              <w:spacing w:before="40" w:line="276" w:lineRule="auto"/>
+              <w:jc w:val="both"/>
+              <w:rPr>
+                <w:rFonts w:ascii="Arial" w:eastAsia="Times New Roman" w:hAnsi="Arial" w:cs="Arial"/>
+                <w:color w:val="000000" w:themeColor="text1"/>
+                <w:lang w:eastAsia="en-IN"/>
+              </w:rPr>
+            </w:pPr>
+            <w:r>
+              <w:rPr>
+                <w:rFonts w:ascii="Arial" w:eastAsia="Times New Roman" w:hAnsi="Arial" w:cs="Arial"/>
+                <w:b/>
+                <w:bCs/>
+                <w:color w:val="000000" w:themeColor="text1"/>
+                <w:lang w:eastAsia="en-IN"/>
+              </w:rPr>
+              <w:t>Quarterly Sales Report:</w:t>
+            </w:r>
+            <w:r>
+              <w:rPr>
+                <w:rFonts w:ascii="Arial" w:eastAsia="Times New Roman" w:hAnsi="Arial" w:cs="Arial"/>
+                <w:color w:val="000000" w:themeColor="text1"/>
+                <w:lang w:eastAsia="en-IN"/>
+              </w:rPr>
+              <w:t xml:space="preserve"> Developed</w:t>
+            </w:r>
+            <w:r>
+              <w:rPr>
+                <w:rFonts w:ascii="Arial" w:eastAsia="Times New Roman" w:hAnsi="Arial" w:cs="Arial"/>
+                <w:color w:val="000000" w:themeColor="text1"/>
+                <w:lang w:eastAsia="en-IN"/>
+              </w:rPr>
+              <w:t xml:space="preserve"> an interactive Power BI dashboard to visualize and analyze quarterly sales data, demonstrating strong proficiency in Power BI for enhancing real-time performance tracking and strategic decision-making.</w:t>
+            </w:r>
+          </w:p>
+          <w:p>
+            <w:pPr>
+              <w:numPr>
+                <w:ilvl w:val="0"/>
+                <w:numId w:val="21"/>
+              </w:numPr>
+              <w:shd w:val="clear" w:color="auto" w:fill="FFFFFF"/>
+              <w:spacing w:before="40" w:line="276" w:lineRule="auto"/>
+              <w:jc w:val="both"/>
+              <w:rPr>
+                <w:rFonts w:ascii="Arial" w:eastAsia="Times New Roman" w:hAnsi="Arial" w:cs="Arial"/>
+                <w:color w:val="000000" w:themeColor="text1"/>
+                <w:lang w:eastAsia="en-IN"/>
+              </w:rPr>
+            </w:pPr>
+            <w:r>
+              <w:rPr>
+                <w:rFonts w:ascii="Arial" w:eastAsia="Times New Roman" w:hAnsi="Arial" w:cs="Arial"/>
+                <w:b/>
+                <w:bCs/>
+                <w:color w:val="000000" w:themeColor="text1"/>
+                <w:lang w:eastAsia="en-IN"/>
+              </w:rPr>
+              <w:t>Covid WHO Vaccination Analysis:</w:t>
+            </w:r>
+            <w:r>
+              <w:rPr>
+                <w:rFonts w:ascii="Arial" w:eastAsia="Times New Roman" w:hAnsi="Arial" w:cs="Arial"/>
+                <w:color w:val="000000" w:themeColor="text1"/>
+                <w:lang w:eastAsia="en-IN"/>
+              </w:rPr>
+              <w:t xml:space="preserve"> Developed a Power BI dashboard for analyzing global Covid-19 vaccination data, showcasing expertise in data integration and visualization to track vaccination progress effectively.</w:t>
+            </w:r>
+          </w:p>
+        </w:tc>
+      </w:tr>
+    </w:tbl>
+    <w:p>
+      <w:pPr>
+        <w:spacing w:before="40" w:after="120" w:line="240" w:lineRule="auto"/>
+        <w:rPr>
+          <w:rFonts w:ascii="Arial" w:hAnsi="Arial" w:cs="Arial"/>
+          <w:b/>
+          <w:bCs/>
+          <w:color w:val="000000" w:themeColor="text1"/>
+          <w:spacing w:val="4"/>
+          <w:sz w:val="28"/>
+          <w:szCs w:val="28"/>
+        </w:rPr>
+      </w:pPr>
+      <w:r>
+        <w:rPr>
+          <w:rFonts w:ascii="Arial" w:hAnsi="Arial" w:cs="Arial"/>
+          <w:noProof/>
+          <w:color w:val="FFFFFF" w:themeColor="background1"/>
+          <w:sz w:val="20"/>
+          <w:szCs w:val="20"/>
+        </w:rPr>
+        <mc:AlternateContent>
+          <mc:Choice Requires="wps">
+            <w:drawing>
+              <wp:anchor distT="0" distB="0" distL="114300" distR="114300" simplePos="0" relativeHeight="251717632" behindDoc="0" locked="0" layoutInCell="1" allowOverlap="1" wp14:anchorId="13E2CB77" wp14:editId="7EA4424F">
+                <wp:simplePos x="0" y="0"/>
+                <wp:positionH relativeFrom="column">
+                  <wp:posOffset>-10160</wp:posOffset>
+                </wp:positionH>
+                <wp:positionV relativeFrom="paragraph">
+                  <wp:posOffset>218440</wp:posOffset>
+                </wp:positionV>
+                <wp:extent cx="6902450" cy="31750"/>
+                <wp:effectExtent l="0" t="0" r="31750" b="25400"/>
+                <wp:wrapNone/>
+                <wp:docPr id="15" name="Straight Connector 15"/>
+                <wp:cNvGraphicFramePr/>
+                <a:graphic xmlns:a="http://schemas.openxmlformats.org/drawingml/2006/main">
+                  <a:graphicData uri="http://schemas.microsoft.com/office/word/2010/wordprocessingShape">
+                    <wps:wsp>
+                      <wps:cNvCnPr/>
+                      <wps:spPr>
+                        <a:xfrm flipV="1">
+                          <a:off x="0" y="0"/>
+                          <a:ext cx="6902450" cy="31750"/>
+                        </a:xfrm>
+                        <a:prstGeom prst="line">
+                          <a:avLst/>
+                        </a:prstGeom>
+                        <a:ln w="9525" cap="flat" cmpd="sng" algn="ctr">
+                          <a:solidFill>
+                            <a:schemeClr val="dk1"/>
+                          </a:solidFill>
+                          <a:prstDash val="dash"/>
+                          <a:round/>
+                          <a:headEnd type="none" w="med" len="med"/>
+                          <a:tailEnd type="none" w="med" len="med"/>
+                        </a:ln>
+                      </wps:spPr>
+                      <wps:style>
+                        <a:lnRef idx="0">
+                          <a:scrgbClr r="0" g="0" b="0"/>
+                        </a:lnRef>
+                        <a:fillRef idx="0">
+                          <a:scrgbClr r="0" g="0" b="0"/>
+                        </a:fillRef>
+                        <a:effectRef idx="0">
+                          <a:scrgbClr r="0" g="0" b="0"/>
+                        </a:effectRef>
+                        <a:fontRef idx="minor">
+                          <a:schemeClr val="tx1"/>
+                        </a:fontRef>
+                      </wps:style>
+                      <wps:bodyPr/>
+                    </wps:wsp>
+                  </a:graphicData>
+                </a:graphic>
+                <wp14:sizeRelH relativeFrom="margin">
+                  <wp14:pctWidth>0</wp14:pctWidth>
+                </wp14:sizeRelH>
+                <wp14:sizeRelV relativeFrom="margin">
+                  <wp14:pctHeight>0</wp14:pctHeight>
+                </wp14:sizeRelV>
+              </wp:anchor>
+            </w:drawing>
+          </mc:Choice>
+          <mc:Fallback>
+            <w:pict>
+              <v:line w14:anchorId="125A91D7" id="Straight Connector 15" o:spid="_x0000_s1026" style="position:absolute;flip:y;z-index:251717632;visibility:visible;mso-wrap-style:square;mso-width-percent:0;mso-height-percent:0;mso-wrap-distance-left:9pt;mso-wrap-distance-top:0;mso-wrap-distance-right:9pt;mso-wrap-distance-bottom:0;mso-position-horizontal:absolute;mso-position-horizontal-relative:text;mso-position-vertical:absolute;mso-position-vertical-relative:text;mso-width-percent:0;mso-height-percent:0;mso-width-relative:margin;mso-height-relative:margin" from="-.8pt,17.2pt" to="542.7pt,19.7pt" o:gfxdata="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" strokecolor="black [3200]">
+                <v:stroke dashstyle="dash"/>
+              </v:line>
+            </w:pict>
+          </mc:Fallback>
+        </mc:AlternateContent>
+      </w:r>
+      <w:r>
+        <w:rPr>
+          <w:rFonts w:ascii="Arial" w:hAnsi="Arial" w:cs="Arial"/>
+          <w:b/>
+          <w:bCs/>
+          <w:color w:val="000000" w:themeColor="text1"/>
+          <w:spacing w:val="4"/>
+          <w:sz w:val="28"/>
+          <w:szCs w:val="28"/>
+        </w:rPr>
+        <w:t>EDUCATION</w:t>
+      </w:r>
+      <w:r>
+        <w:rPr>
+          <w:rFonts w:ascii="Arial" w:hAnsi="Arial" w:cs="Arial"/>
+          <w:noProof/>
+          <w:color w:val="FFFFFF" w:themeColor="background1"/>
+          <w:sz w:val="20"/>
+          <w:szCs w:val="20"/>
+        </w:rPr>
+        <w:t xml:space="preserve"> </w:t>
+      </w:r>
+    </w:p>
+    <w:tbl>
+      <w:tblPr>
+        <w:tblStyle w:val="PlainTable3"/>
+        <w:tblW w:w="10800" w:type="dxa"/>
+        <w:tblLook w:val="0600" w:firstRow="0" w:lastRow="0" w:firstColumn="0" w:lastColumn="0" w:noHBand="1" w:noVBand="1"/>
+      </w:tblPr>
+      <w:tblGrid>
+        <w:gridCol w:w="6293"/>
+        <w:gridCol w:w="4507"/>
+      </w:tblGrid>
+      <w:tr>
+        <w:tc>
+          <w:tcPr>
+            <w:tcW w:w="6293" w:type="dxa"/>
+          </w:tcPr>
+          <w:p>
+            <w:pPr>
+              <w:pStyle w:val="NormalWeb"/>
+              <w:spacing w:before="0" w:beforeAutospacing="0" w:after="0" w:afterAutospacing="0" w:line="276" w:lineRule="auto"/>
+              <w:ind w:left="-72"/>
+              <w:rPr>
+                <w:rFonts w:ascii="Arial" w:hAnsi="Arial" w:cs="Arial"/>
+                <w:b/>
+                <w:bCs/>
+                <w:color w:val="000000" w:themeColor="text1"/>
+                <w:sz w:val="22"/>
+                <w:szCs w:val="22"/>
+              </w:rPr>
+            </w:pPr>
+            <w:r>
+              <w:rPr>
+                <w:rFonts w:ascii="Arial" w:hAnsi="Arial" w:cs="Arial"/>
+                <w:b/>
+                <w:bCs/>
+                <w:color w:val="000000" w:themeColor="text1"/>
+                <w:sz w:val="22"/>
+                <w:szCs w:val="22"/>
+              </w:rPr>
+              <w:t>Bachelor of Computer Science</w:t>
+            </w:r>
+          </w:p>
+          <w:p>
+            <w:pPr>
+              <w:pStyle w:val="NormalWeb"/>
+              <w:spacing w:before="0" w:beforeAutospacing="0" w:after="0" w:afterAutospacing="0" w:line="276" w:lineRule="auto"/>
+              <w:ind w:left="-72" w:right="-110"/>
+              <w:rPr>
+                <w:rFonts w:ascii="Arial" w:hAnsi="Arial" w:cs="Arial"/>
+                <w:b/>
+                <w:bCs/>
+                <w:color w:val="000000" w:themeColor="text1"/>
+                <w:sz w:val="22"/>
+                <w:szCs w:val="22"/>
+              </w:rPr>
+            </w:pPr>
+            <w:r>
+              <w:rPr>
+                <w:rFonts w:ascii="Arial" w:hAnsi="Arial" w:cs="Arial"/>
+                <w:i/>
+                <w:iCs/>
+                <w:color w:val="000000" w:themeColor="text1"/>
+                <w:sz w:val="22"/>
+                <w:szCs w:val="22"/>
+              </w:rPr>
+              <w:t>National University of computer and emerging sciences (FAST)</w:t>
+            </w:r>
+          </w:p>
+        </w:tc>
+        <w:tc>
+          <w:tcPr>
+            <w:tcW w:w="4507" w:type="dxa"/>
+          </w:tcPr>
+          <w:p>
+            <w:pPr>
+              <w:pStyle w:val="NormalWeb"/>
+              <w:spacing w:before="0" w:beforeAutospacing="0" w:after="0" w:afterAutospacing="0" w:line="276" w:lineRule="auto"/>
+              <w:ind w:right="-110"/>
+              <w:jc w:val="right"/>
+              <w:rPr>
+                <w:rFonts w:ascii="Arial" w:hAnsi="Arial" w:cs="Arial"/>
+                <w:i/>
+                <w:iCs/>
+                <w:color w:val="000000" w:themeColor="text1"/>
+                <w:sz w:val="22"/>
+                <w:szCs w:val="22"/>
+              </w:rPr>
+            </w:pPr>
+            <w:r>
+              <w:rPr>
+                <w:rFonts w:ascii="Arial" w:hAnsi="Arial" w:cs="Arial"/>
+                <w:i/>
+                <w:iCs/>
+                <w:color w:val="000000" w:themeColor="text1"/>
+                <w:sz w:val="22"/>
+                <w:szCs w:val="22"/>
+              </w:rPr>
+              <w:t>August 2018</w:t>
+            </w:r>
+            <w:r>
+              <w:rPr>
+                <w:rFonts w:ascii="Arial" w:hAnsi="Arial" w:cs="Arial"/>
+                <w:i/>
+                <w:iCs/>
+                <w:color w:val="000000" w:themeColor="text1"/>
+                <w:sz w:val="22"/>
+                <w:szCs w:val="22"/>
+              </w:rPr>
+              <w:t xml:space="preserve"> </w:t>
+            </w:r>
+            <w:r>
+              <w:rPr>
+                <w:rFonts w:ascii="Arial" w:hAnsi="Arial" w:cs="Arial"/>
+                <w:i/>
+                <w:iCs/>
+                <w:color w:val="000000" w:themeColor="text1"/>
+                <w:sz w:val="22"/>
+                <w:szCs w:val="22"/>
+              </w:rPr>
+              <w:t>– July 2022</w:t>
+            </w:r>
+          </w:p>
+        </w:tc>
+      </w:tr>
+    </w:tbl>
+    <w:p>
+      <w:pPr>
         <w:spacing w:before="40" w:after="120" w:line="240" w:lineRule="auto"/>
         <w:rPr>
           <w:rFonts w:ascii="Arial" w:hAnsi="Arial" w:cs="Arial"/>
@@ -1280,1013 +2279,6 @@
                 <w:lang w:val="en-IN"/>
               </w:rPr>
               <w:t>Creativity and Curiosity</w:t>
-            </w:r>
-          </w:p>
-        </w:tc>
-      </w:tr>
-    </w:tbl>
-    <w:p>
-      <w:pPr>
-        <w:spacing w:before="120" w:after="40" w:line="240" w:lineRule="auto"/>
-        <w:rPr>
-          <w:rFonts w:ascii="Arial" w:hAnsi="Arial" w:cs="Arial"/>
-          <w:b/>
-          <w:bCs/>
-          <w:color w:val="000000" w:themeColor="text1"/>
-          <w:spacing w:val="4"/>
-          <w:sz w:val="28"/>
-          <w:szCs w:val="28"/>
-        </w:rPr>
-      </w:pPr>
-      <w:r>
-        <w:rPr>
-          <w:rFonts w:ascii="Arial" w:hAnsi="Arial" w:cs="Arial"/>
-          <w:noProof/>
-          <w:color w:val="FFFFFF" w:themeColor="background1"/>
-          <w:sz w:val="20"/>
-          <w:szCs w:val="20"/>
-        </w:rPr>
-        <mc:AlternateContent>
-          <mc:Choice Requires="wps">
-            <w:drawing>
-              <wp:anchor distT="0" distB="0" distL="114300" distR="114300" simplePos="0" relativeHeight="251672576" behindDoc="0" locked="0" layoutInCell="1" allowOverlap="1" wp14:anchorId="11714A39" wp14:editId="1B8351D5">
-                <wp:simplePos x="0" y="0"/>
-                <wp:positionH relativeFrom="column">
-                  <wp:posOffset>-12700</wp:posOffset>
-                </wp:positionH>
-                <wp:positionV relativeFrom="paragraph">
-                  <wp:posOffset>300355</wp:posOffset>
-                </wp:positionV>
-                <wp:extent cx="7025640" cy="0"/>
-                <wp:effectExtent l="0" t="0" r="0" b="0"/>
-                <wp:wrapNone/>
-                <wp:docPr id="14" name="Straight Connector 14"/>
-                <wp:cNvGraphicFramePr/>
-                <a:graphic xmlns:a="http://schemas.openxmlformats.org/drawingml/2006/main">
-                  <a:graphicData uri="http://schemas.microsoft.com/office/word/2010/wordprocessingShape">
-                    <wps:wsp>
-                      <wps:cNvCnPr/>
-                      <wps:spPr>
-                        <a:xfrm>
-                          <a:off x="0" y="0"/>
-                          <a:ext cx="7025640" cy="0"/>
-                        </a:xfrm>
-                        <a:prstGeom prst="line">
-                          <a:avLst/>
-                        </a:prstGeom>
-                        <a:ln w="9525" cap="flat" cmpd="sng" algn="ctr">
-                          <a:solidFill>
-                            <a:schemeClr val="dk1"/>
-                          </a:solidFill>
-                          <a:prstDash val="dash"/>
-                          <a:round/>
-                          <a:headEnd type="none" w="med" len="med"/>
-                          <a:tailEnd type="none" w="med" len="med"/>
-                        </a:ln>
-                      </wps:spPr>
-                      <wps:style>
-                        <a:lnRef idx="0">
-                          <a:scrgbClr r="0" g="0" b="0"/>
-                        </a:lnRef>
-                        <a:fillRef idx="0">
-                          <a:scrgbClr r="0" g="0" b="0"/>
-                        </a:fillRef>
-                        <a:effectRef idx="0">
-                          <a:scrgbClr r="0" g="0" b="0"/>
-                        </a:effectRef>
-                        <a:fontRef idx="minor">
-                          <a:schemeClr val="tx1"/>
-                        </a:fontRef>
-                      </wps:style>
-                      <wps:bodyPr/>
-                    </wps:wsp>
-                  </a:graphicData>
-                </a:graphic>
-              </wp:anchor>
-            </w:drawing>
-          </mc:Choice>
-          <mc:Fallback>
-            <w:pict>
-              <v:line w14:anchorId="0C9AE4CB" id="Straight Connector 14" o:spid="_x0000_s1026" style="position:absolute;z-index:251672576;visibility:visible;mso-wrap-style:square;mso-wrap-distance-left:9pt;mso-wrap-distance-top:0;mso-wrap-distance-right:9pt;mso-wrap-distance-bottom:0;mso-position-horizontal:absolute;mso-position-horizontal-relative:text;mso-position-vertical:absolute;mso-position-vertical-relative:text" from="-1pt,23.65pt" to="552.2pt,23.65pt" o:gfxdata="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" strokecolor="black [3200]">
-                <v:stroke dashstyle="dash"/>
-              </v:line>
-            </w:pict>
-          </mc:Fallback>
-        </mc:AlternateContent>
-      </w:r>
-      <w:r>
-        <w:rPr>
-          <w:rFonts w:ascii="Arial" w:hAnsi="Arial" w:cs="Arial"/>
-          <w:b/>
-          <w:bCs/>
-          <w:color w:val="000000" w:themeColor="text1"/>
-          <w:spacing w:val="4"/>
-          <w:sz w:val="28"/>
-          <w:szCs w:val="28"/>
-        </w:rPr>
-        <w:t>EXPERIENCE</w:t>
-      </w:r>
-      <w:r>
-        <w:rPr>
-          <w:rFonts w:ascii="Arial" w:hAnsi="Arial" w:cs="Arial"/>
-          <w:b/>
-          <w:bCs/>
-          <w:color w:val="000000" w:themeColor="text1"/>
-          <w:spacing w:val="4"/>
-          <w:sz w:val="28"/>
-          <w:szCs w:val="28"/>
-        </w:rPr>
-        <w:tab/>
-      </w:r>
-    </w:p>
-    <w:tbl>
-      <w:tblPr>
-        <w:tblStyle w:val="PlainTable3"/>
-        <w:tblW w:w="10917" w:type="dxa"/>
-        <w:tblLook w:val="0600" w:firstRow="0" w:lastRow="0" w:firstColumn="0" w:lastColumn="0" w:noHBand="1" w:noVBand="1"/>
-      </w:tblPr>
-      <w:tblGrid>
-        <w:gridCol w:w="5404"/>
-        <w:gridCol w:w="5513"/>
-      </w:tblGrid>
-      <w:tr>
-        <w:tc>
-          <w:tcPr>
-            <w:tcW w:w="5404" w:type="dxa"/>
-          </w:tcPr>
-          <w:p>
-            <w:pPr>
-              <w:pStyle w:val="NormalWeb"/>
-              <w:spacing w:before="40" w:beforeAutospacing="0" w:after="0" w:afterAutospacing="0" w:line="276" w:lineRule="auto"/>
-              <w:rPr>
-                <w:rFonts w:ascii="Arial" w:hAnsi="Arial" w:cs="Arial"/>
-                <w:b/>
-                <w:bCs/>
-                <w:color w:val="000000" w:themeColor="text1"/>
-                <w:sz w:val="22"/>
-                <w:szCs w:val="22"/>
-              </w:rPr>
-            </w:pPr>
-            <w:r>
-              <w:rPr>
-                <w:rFonts w:ascii="Arial" w:hAnsi="Arial" w:cs="Arial"/>
-                <w:b/>
-                <w:bCs/>
-                <w:color w:val="000000" w:themeColor="text1"/>
-                <w:sz w:val="22"/>
-                <w:szCs w:val="22"/>
-              </w:rPr>
-              <w:t>Associate Software Developer</w:t>
-            </w:r>
-            <w:r>
-              <w:rPr>
-                <w:rFonts w:ascii="Arial" w:hAnsi="Arial" w:cs="Arial"/>
-                <w:b/>
-                <w:bCs/>
-                <w:color w:val="000000" w:themeColor="text1"/>
-                <w:sz w:val="22"/>
-                <w:szCs w:val="22"/>
-              </w:rPr>
-              <w:t xml:space="preserve"> </w:t>
-            </w:r>
-          </w:p>
-        </w:tc>
-        <w:tc>
-          <w:tcPr>
-            <w:tcW w:w="5513" w:type="dxa"/>
-          </w:tcPr>
-          <w:p>
-            <w:pPr>
-              <w:spacing w:line="276" w:lineRule="auto"/>
-              <w:jc w:val="right"/>
-              <w:rPr>
-                <w:rFonts w:ascii="Arial" w:hAnsi="Arial" w:cs="Arial"/>
-                <w:b/>
-                <w:bCs/>
-                <w:color w:val="000000" w:themeColor="text1"/>
-                <w:spacing w:val="4"/>
-              </w:rPr>
-            </w:pPr>
-            <w:proofErr w:type="spellStart"/>
-            <w:r>
-              <w:rPr>
-                <w:rFonts w:ascii="Arial" w:hAnsi="Arial" w:cs="Arial"/>
-                <w:i/>
-                <w:iCs/>
-                <w:color w:val="000000" w:themeColor="text1"/>
-              </w:rPr>
-              <w:t>OCloud</w:t>
-            </w:r>
-            <w:proofErr w:type="spellEnd"/>
-            <w:r>
-              <w:rPr>
-                <w:rFonts w:ascii="Arial" w:hAnsi="Arial" w:cs="Arial"/>
-                <w:i/>
-                <w:iCs/>
-                <w:color w:val="000000" w:themeColor="text1"/>
-              </w:rPr>
-              <w:t xml:space="preserve"> Solutions</w:t>
-            </w:r>
-          </w:p>
-        </w:tc>
-      </w:tr>
-      <w:tr>
-        <w:tc>
-          <w:tcPr>
-            <w:tcW w:w="5404" w:type="dxa"/>
-          </w:tcPr>
-          <w:p>
-            <w:pPr>
-              <w:pStyle w:val="NormalWeb"/>
-              <w:spacing w:before="0" w:beforeAutospacing="0" w:after="0" w:afterAutospacing="0" w:line="276" w:lineRule="auto"/>
-              <w:ind w:firstLine="14"/>
-              <w:jc w:val="both"/>
-              <w:rPr>
-                <w:rFonts w:ascii="Arial" w:hAnsi="Arial" w:cs="Arial"/>
-                <w:i/>
-                <w:iCs/>
-                <w:color w:val="000000" w:themeColor="text1"/>
-                <w:sz w:val="22"/>
-                <w:szCs w:val="22"/>
-              </w:rPr>
-            </w:pPr>
-            <w:r>
-              <w:rPr>
-                <w:rFonts w:ascii="Arial" w:hAnsi="Arial" w:cs="Arial"/>
-                <w:i/>
-                <w:iCs/>
-                <w:color w:val="000000" w:themeColor="text1"/>
-                <w:sz w:val="22"/>
-                <w:szCs w:val="22"/>
-              </w:rPr>
-              <w:t>Projects: -</w:t>
-            </w:r>
-          </w:p>
-        </w:tc>
-        <w:tc>
-          <w:tcPr>
-            <w:tcW w:w="5513" w:type="dxa"/>
-          </w:tcPr>
-          <w:p>
-            <w:pPr>
-              <w:spacing w:line="276" w:lineRule="auto"/>
-              <w:jc w:val="right"/>
-              <w:rPr>
-                <w:rFonts w:ascii="Arial" w:hAnsi="Arial" w:cs="Arial"/>
-                <w:i/>
-                <w:iCs/>
-              </w:rPr>
-            </w:pPr>
-            <w:r>
-              <w:rPr>
-                <w:rFonts w:ascii="Arial" w:hAnsi="Arial" w:cs="Arial"/>
-                <w:i/>
-                <w:iCs/>
-              </w:rPr>
-              <w:t>July 2022–June 2023</w:t>
-            </w:r>
-          </w:p>
-        </w:tc>
-      </w:tr>
-      <w:tr>
-        <w:tc>
-          <w:tcPr>
-            <w:tcW w:w="10917" w:type="dxa"/>
-            <w:gridSpan w:val="2"/>
-          </w:tcPr>
-          <w:p>
-            <w:pPr>
-              <w:pStyle w:val="NormalWeb"/>
-              <w:numPr>
-                <w:ilvl w:val="0"/>
-                <w:numId w:val="22"/>
-              </w:numPr>
-              <w:spacing w:before="0" w:beforeAutospacing="0" w:after="0" w:line="276" w:lineRule="auto"/>
-              <w:jc w:val="both"/>
-              <w:rPr>
-                <w:rFonts w:ascii="Arial" w:hAnsi="Arial" w:cs="Arial"/>
-                <w:sz w:val="22"/>
-                <w:szCs w:val="22"/>
-                <w:lang w:val="en-US"/>
-              </w:rPr>
-            </w:pPr>
-            <w:r>
-              <w:rPr>
-                <w:rFonts w:ascii="Arial" w:hAnsi="Arial" w:cs="Arial"/>
-                <w:b/>
-                <w:bCs/>
-                <w:sz w:val="22"/>
-                <w:szCs w:val="22"/>
-                <w:lang w:val="en-US"/>
-              </w:rPr>
-              <w:t>Murray Aronson Website</w:t>
-            </w:r>
-            <w:r>
-              <w:rPr>
-                <w:rFonts w:ascii="Arial" w:hAnsi="Arial" w:cs="Arial"/>
-                <w:sz w:val="22"/>
-                <w:szCs w:val="22"/>
-                <w:lang w:val="en-US"/>
-              </w:rPr>
-              <w:t>: Built dynamic Next.js site with real-time data analysis and API integration. Optimized performance &amp; UX via Google Analytics, leading to faster loading times.</w:t>
-            </w:r>
-          </w:p>
-          <w:p>
-            <w:pPr>
-              <w:pStyle w:val="NormalWeb"/>
-              <w:numPr>
-                <w:ilvl w:val="0"/>
-                <w:numId w:val="22"/>
-              </w:numPr>
-              <w:spacing w:before="0" w:beforeAutospacing="0" w:after="0" w:line="276" w:lineRule="auto"/>
-              <w:jc w:val="both"/>
-              <w:rPr>
-                <w:rFonts w:ascii="Arial" w:hAnsi="Arial" w:cs="Arial"/>
-                <w:sz w:val="22"/>
-                <w:szCs w:val="22"/>
-                <w:lang w:val="en-US"/>
-              </w:rPr>
-            </w:pPr>
-            <w:r>
-              <w:rPr>
-                <w:rFonts w:ascii="Arial" w:hAnsi="Arial" w:cs="Arial"/>
-                <w:b/>
-                <w:bCs/>
-                <w:sz w:val="22"/>
-                <w:szCs w:val="22"/>
-                <w:lang w:val="en-US"/>
-              </w:rPr>
-              <w:t>E-commerce Clothing Website</w:t>
-            </w:r>
-            <w:r>
-              <w:rPr>
-                <w:rFonts w:ascii="Arial" w:hAnsi="Arial" w:cs="Arial"/>
-                <w:sz w:val="22"/>
-                <w:szCs w:val="22"/>
-                <w:lang w:val="en-US"/>
-              </w:rPr>
-              <w:t>: Analyzed customer behavior (clicks, sessions, etc.) using Firebase &amp; Python. Visualized insights to improve user journeys &amp; engagement through targeted campaigns and website optimization.</w:t>
-            </w:r>
-          </w:p>
-          <w:p>
-            <w:pPr>
-              <w:pStyle w:val="NormalWeb"/>
-              <w:numPr>
-                <w:ilvl w:val="0"/>
-                <w:numId w:val="22"/>
-              </w:numPr>
-              <w:spacing w:before="0" w:beforeAutospacing="0" w:after="120" w:afterAutospacing="0" w:line="276" w:lineRule="auto"/>
-              <w:jc w:val="both"/>
-              <w:rPr>
-                <w:rFonts w:ascii="Arial" w:hAnsi="Arial" w:cs="Arial"/>
-                <w:lang w:val="en-US"/>
-              </w:rPr>
-            </w:pPr>
-            <w:r>
-              <w:rPr>
-                <w:rFonts w:ascii="Arial" w:hAnsi="Arial" w:cs="Arial"/>
-                <w:b/>
-                <w:bCs/>
-                <w:sz w:val="22"/>
-                <w:szCs w:val="22"/>
-                <w:lang w:val="en-US"/>
-              </w:rPr>
-              <w:t xml:space="preserve">Virtual </w:t>
-            </w:r>
-            <w:r>
-              <w:rPr>
-                <w:rFonts w:ascii="Arial" w:hAnsi="Arial" w:cs="Arial"/>
-                <w:b/>
-                <w:bCs/>
-                <w:sz w:val="22"/>
-                <w:szCs w:val="22"/>
-                <w:lang w:val="en-US"/>
-              </w:rPr>
-              <w:t>Escape (Game Base Website)</w:t>
-            </w:r>
-            <w:r>
-              <w:rPr>
-                <w:rFonts w:ascii="Arial" w:hAnsi="Arial" w:cs="Arial"/>
-                <w:sz w:val="22"/>
-                <w:szCs w:val="22"/>
-                <w:lang w:val="en-US"/>
-              </w:rPr>
-              <w:t>: Led full-stack development with React UI, MongoDB backend, JWT auth &amp; private routing. Honed collaborative coding &amp; version control skills, showcasing full-stack expertise &amp; security focus</w:t>
-            </w:r>
-            <w:r>
-              <w:rPr>
-                <w:rFonts w:ascii="Arial" w:hAnsi="Arial" w:cs="Arial"/>
-                <w:lang w:val="en-US"/>
-              </w:rPr>
-              <w:t>.</w:t>
-            </w:r>
-          </w:p>
-        </w:tc>
-      </w:tr>
-      <w:tr>
-        <w:tc>
-          <w:tcPr>
-            <w:tcW w:w="5404" w:type="dxa"/>
-          </w:tcPr>
-          <w:p>
-            <w:pPr>
-              <w:rPr>
-                <w:rFonts w:ascii="Arial" w:eastAsia="Times New Roman" w:hAnsi="Arial" w:cs="Arial"/>
-                <w:b/>
-                <w:bCs/>
-                <w:color w:val="000000" w:themeColor="text1"/>
-                <w:lang w:eastAsia="en-IN"/>
-              </w:rPr>
-            </w:pPr>
-            <w:r>
-              <w:rPr>
-                <w:rFonts w:ascii="Arial" w:eastAsia="Times New Roman" w:hAnsi="Arial" w:cs="Arial"/>
-                <w:b/>
-                <w:bCs/>
-                <w:color w:val="000000" w:themeColor="text1"/>
-                <w:lang w:eastAsia="en-IN"/>
-              </w:rPr>
-              <w:t>Junior Data Analyst</w:t>
-            </w:r>
-            <w:r>
-              <w:rPr>
-                <w:rFonts w:ascii="Arial" w:eastAsia="Times New Roman" w:hAnsi="Arial" w:cs="Arial"/>
-                <w:color w:val="000000" w:themeColor="text1"/>
-                <w:sz w:val="18"/>
-                <w:szCs w:val="18"/>
-                <w:lang w:eastAsia="en-IN"/>
-              </w:rPr>
-              <w:t xml:space="preserve"> </w:t>
-            </w:r>
-            <w:r>
-              <w:rPr>
-                <w:rFonts w:ascii="Arial" w:eastAsia="Times New Roman" w:hAnsi="Arial" w:cs="Arial"/>
-                <w:i/>
-                <w:iCs/>
-                <w:color w:val="000000" w:themeColor="text1"/>
-                <w:sz w:val="18"/>
-                <w:szCs w:val="18"/>
-                <w:lang w:eastAsia="en-IN"/>
-              </w:rPr>
-              <w:t>(</w:t>
-            </w:r>
-            <w:r>
-              <w:rPr>
-                <w:rFonts w:ascii="Arial" w:eastAsia="Times New Roman" w:hAnsi="Arial" w:cs="Arial"/>
-                <w:i/>
-                <w:iCs/>
-                <w:color w:val="000000" w:themeColor="text1"/>
-                <w:sz w:val="18"/>
-                <w:szCs w:val="18"/>
-                <w:lang w:eastAsia="en-IN"/>
-              </w:rPr>
-              <w:t>Internship</w:t>
-            </w:r>
-            <w:r>
-              <w:rPr>
-                <w:rFonts w:ascii="Arial" w:eastAsia="Times New Roman" w:hAnsi="Arial" w:cs="Arial"/>
-                <w:i/>
-                <w:iCs/>
-                <w:color w:val="000000" w:themeColor="text1"/>
-                <w:sz w:val="18"/>
-                <w:szCs w:val="18"/>
-                <w:lang w:eastAsia="en-IN"/>
-              </w:rPr>
-              <w:t>)</w:t>
-            </w:r>
-          </w:p>
-        </w:tc>
-        <w:tc>
-          <w:tcPr>
-            <w:tcW w:w="5513" w:type="dxa"/>
-          </w:tcPr>
-          <w:p>
-            <w:pPr>
-              <w:spacing w:before="40"/>
-              <w:jc w:val="right"/>
-              <w:rPr>
-                <w:rFonts w:ascii="Arial" w:hAnsi="Arial" w:cs="Arial"/>
-                <w:b/>
-                <w:bCs/>
-                <w:color w:val="000000" w:themeColor="text1"/>
-                <w:spacing w:val="4"/>
-              </w:rPr>
-            </w:pPr>
-            <w:proofErr w:type="spellStart"/>
-            <w:r>
-              <w:rPr>
-                <w:rFonts w:ascii="Arial" w:eastAsia="Times New Roman" w:hAnsi="Arial" w:cs="Arial"/>
-                <w:i/>
-                <w:iCs/>
-                <w:color w:val="000000" w:themeColor="text1"/>
-                <w:lang w:eastAsia="en-IN"/>
-              </w:rPr>
-              <w:t>Qbatch</w:t>
-            </w:r>
-            <w:proofErr w:type="spellEnd"/>
-            <w:r>
-              <w:rPr>
-                <w:rFonts w:ascii="Arial" w:eastAsia="Times New Roman" w:hAnsi="Arial" w:cs="Arial"/>
-                <w:i/>
-                <w:iCs/>
-                <w:color w:val="000000" w:themeColor="text1"/>
-                <w:lang w:eastAsia="en-IN"/>
-              </w:rPr>
-              <w:t xml:space="preserve"> Software House</w:t>
-            </w:r>
-          </w:p>
-        </w:tc>
-      </w:tr>
-      <w:tr>
-        <w:tc>
-          <w:tcPr>
-            <w:tcW w:w="10917" w:type="dxa"/>
-            <w:gridSpan w:val="2"/>
-          </w:tcPr>
-          <w:p>
-            <w:pPr>
-              <w:pStyle w:val="NormalWeb"/>
-              <w:spacing w:before="0" w:beforeAutospacing="0" w:after="0" w:afterAutospacing="0"/>
-              <w:ind w:firstLine="14"/>
-              <w:jc w:val="both"/>
-              <w:rPr>
-                <w:rFonts w:ascii="Arial" w:hAnsi="Arial" w:cs="Arial"/>
-                <w:i/>
-                <w:iCs/>
-                <w:color w:val="000000" w:themeColor="text1"/>
-                <w:sz w:val="22"/>
-                <w:szCs w:val="22"/>
-              </w:rPr>
-            </w:pPr>
-            <w:r>
-              <w:rPr>
-                <w:rFonts w:ascii="Arial" w:hAnsi="Arial" w:cs="Arial"/>
-                <w:i/>
-                <w:iCs/>
-                <w:color w:val="000000" w:themeColor="text1"/>
-                <w:sz w:val="22"/>
-                <w:szCs w:val="22"/>
-              </w:rPr>
-              <w:t xml:space="preserve">Projects: -                                                                                                   </w:t>
-            </w:r>
-            <w:r>
-              <w:rPr>
-                <w:rFonts w:ascii="Arial" w:hAnsi="Arial" w:cs="Arial"/>
-                <w:i/>
-                <w:iCs/>
-                <w:color w:val="000000" w:themeColor="text1"/>
-                <w:sz w:val="22"/>
-                <w:szCs w:val="22"/>
-                <w:lang w:val="en-US"/>
-              </w:rPr>
-              <w:t xml:space="preserve">              </w:t>
-            </w:r>
-            <w:r>
-              <w:rPr>
-                <w:rFonts w:ascii="Arial" w:hAnsi="Arial" w:cs="Arial"/>
-                <w:i/>
-                <w:iCs/>
-                <w:sz w:val="22"/>
-                <w:szCs w:val="22"/>
-                <w:lang w:val="en-US"/>
-              </w:rPr>
-              <w:t>September</w:t>
-            </w:r>
-            <w:r>
-              <w:rPr>
-                <w:rFonts w:ascii="Arial" w:hAnsi="Arial" w:cs="Arial"/>
-                <w:i/>
-                <w:iCs/>
-                <w:sz w:val="22"/>
-                <w:szCs w:val="22"/>
-              </w:rPr>
-              <w:t xml:space="preserve"> 202</w:t>
-            </w:r>
-            <w:r>
-              <w:rPr>
-                <w:rFonts w:ascii="Arial" w:hAnsi="Arial" w:cs="Arial"/>
-                <w:i/>
-                <w:iCs/>
-                <w:sz w:val="22"/>
-                <w:szCs w:val="22"/>
-              </w:rPr>
-              <w:t>1</w:t>
-            </w:r>
-            <w:r>
-              <w:rPr>
-                <w:rFonts w:ascii="Arial" w:hAnsi="Arial" w:cs="Arial"/>
-                <w:i/>
-                <w:iCs/>
-                <w:sz w:val="22"/>
-                <w:szCs w:val="22"/>
-              </w:rPr>
-              <w:t xml:space="preserve">– </w:t>
-            </w:r>
-            <w:r>
-              <w:rPr>
-                <w:rFonts w:ascii="Arial" w:hAnsi="Arial" w:cs="Arial"/>
-                <w:i/>
-                <w:iCs/>
-                <w:sz w:val="22"/>
-                <w:szCs w:val="22"/>
-                <w:lang w:val="en-US"/>
-              </w:rPr>
-              <w:t>June</w:t>
-            </w:r>
-            <w:r>
-              <w:rPr>
-                <w:rFonts w:ascii="Arial" w:hAnsi="Arial" w:cs="Arial"/>
-                <w:i/>
-                <w:iCs/>
-                <w:sz w:val="22"/>
-                <w:szCs w:val="22"/>
-              </w:rPr>
-              <w:t xml:space="preserve"> 2022</w:t>
-            </w:r>
-          </w:p>
-          <w:p>
-            <w:pPr>
-              <w:numPr>
-                <w:ilvl w:val="0"/>
-                <w:numId w:val="21"/>
-              </w:numPr>
-              <w:shd w:val="clear" w:color="auto" w:fill="FFFFFF"/>
-              <w:spacing w:before="40" w:line="276" w:lineRule="auto"/>
-              <w:jc w:val="both"/>
-              <w:rPr>
-                <w:rFonts w:ascii="Arial" w:eastAsia="Times New Roman" w:hAnsi="Arial" w:cs="Arial"/>
-                <w:color w:val="1F1F1F"/>
-              </w:rPr>
-            </w:pPr>
-            <w:r>
-              <w:rPr>
-                <w:rFonts w:ascii="Arial" w:eastAsia="Times New Roman" w:hAnsi="Arial" w:cs="Arial"/>
-                <w:b/>
-                <w:bCs/>
-                <w:color w:val="1F1F1F"/>
-              </w:rPr>
-              <w:t>Automatic Reed Pick Glass</w:t>
-            </w:r>
-            <w:r>
-              <w:rPr>
-                <w:rFonts w:ascii="Arial" w:eastAsia="Times New Roman" w:hAnsi="Arial" w:cs="Arial"/>
-                <w:color w:val="1F1F1F"/>
-              </w:rPr>
-              <w:t>: </w:t>
-            </w:r>
-            <w:r>
-              <w:rPr>
-                <w:rFonts w:ascii="Arial" w:eastAsia="Times New Roman" w:hAnsi="Arial" w:cs="Arial"/>
-                <w:color w:val="1F1F1F"/>
-              </w:rPr>
-              <w:t>Developed m</w:t>
-            </w:r>
-            <w:r>
-              <w:rPr>
-                <w:rFonts w:ascii="Arial" w:eastAsia="Times New Roman" w:hAnsi="Arial" w:cs="Arial"/>
-                <w:color w:val="1F1F1F"/>
-              </w:rPr>
-              <w:t>obile app using OpenCV &amp; image analysis for automated fabric data extraction (warp/weft, color, dimensions) in quality control</w:t>
-            </w:r>
-            <w:r>
-              <w:rPr>
-                <w:rFonts w:ascii="Arial" w:eastAsia="Times New Roman" w:hAnsi="Arial" w:cs="Arial"/>
-                <w:color w:val="1F1F1F"/>
-              </w:rPr>
-              <w:t xml:space="preserve"> using smart phone camera</w:t>
-            </w:r>
-            <w:r>
-              <w:rPr>
-                <w:rFonts w:ascii="Arial" w:eastAsia="Times New Roman" w:hAnsi="Arial" w:cs="Arial"/>
-                <w:color w:val="1F1F1F"/>
-              </w:rPr>
-              <w:t>.</w:t>
-            </w:r>
-          </w:p>
-          <w:p>
-            <w:pPr>
-              <w:numPr>
-                <w:ilvl w:val="0"/>
-                <w:numId w:val="21"/>
-              </w:numPr>
-              <w:shd w:val="clear" w:color="auto" w:fill="FFFFFF"/>
-              <w:spacing w:before="40" w:line="276" w:lineRule="auto"/>
-              <w:jc w:val="both"/>
-              <w:rPr>
-                <w:rFonts w:ascii="Arial" w:eastAsia="Times New Roman" w:hAnsi="Arial" w:cs="Arial"/>
-                <w:color w:val="000000" w:themeColor="text1"/>
-                <w:lang w:eastAsia="en-IN"/>
-              </w:rPr>
-            </w:pPr>
-            <w:r>
-              <w:rPr>
-                <w:rFonts w:ascii="Arial" w:eastAsia="Times New Roman" w:hAnsi="Arial" w:cs="Arial"/>
-                <w:b/>
-                <w:bCs/>
-                <w:color w:val="000000" w:themeColor="text1"/>
-                <w:lang w:eastAsia="en-IN"/>
-              </w:rPr>
-              <w:t>Quarterly Sales Report:</w:t>
-            </w:r>
-            <w:r>
-              <w:rPr>
-                <w:rFonts w:ascii="Arial" w:eastAsia="Times New Roman" w:hAnsi="Arial" w:cs="Arial"/>
-                <w:color w:val="000000" w:themeColor="text1"/>
-                <w:lang w:eastAsia="en-IN"/>
-              </w:rPr>
-              <w:t xml:space="preserve"> </w:t>
-            </w:r>
-            <w:r>
-              <w:rPr>
-                <w:rFonts w:ascii="Arial" w:eastAsia="Times New Roman" w:hAnsi="Arial" w:cs="Arial"/>
-                <w:color w:val="000000" w:themeColor="text1"/>
-                <w:lang w:eastAsia="en-IN"/>
-              </w:rPr>
-              <w:t>Developed</w:t>
-            </w:r>
-            <w:r>
-              <w:rPr>
-                <w:rFonts w:ascii="Arial" w:eastAsia="Times New Roman" w:hAnsi="Arial" w:cs="Arial"/>
-                <w:color w:val="000000" w:themeColor="text1"/>
-                <w:lang w:eastAsia="en-IN"/>
-              </w:rPr>
-              <w:t xml:space="preserve"> an interactive Power BI dashboard to visualize and analyze quarterly sales data, demonstrating strong proficiency in Power BI for enhancing real-time performance tracking and strategic decision-making.</w:t>
-            </w:r>
-          </w:p>
-          <w:p>
-            <w:pPr>
-              <w:numPr>
-                <w:ilvl w:val="0"/>
-                <w:numId w:val="21"/>
-              </w:numPr>
-              <w:shd w:val="clear" w:color="auto" w:fill="FFFFFF"/>
-              <w:spacing w:before="40" w:line="276" w:lineRule="auto"/>
-              <w:jc w:val="both"/>
-              <w:rPr>
-                <w:rFonts w:ascii="Arial" w:eastAsia="Times New Roman" w:hAnsi="Arial" w:cs="Arial"/>
-                <w:color w:val="000000" w:themeColor="text1"/>
-                <w:lang w:eastAsia="en-IN"/>
-              </w:rPr>
-            </w:pPr>
-            <w:r>
-              <w:rPr>
-                <w:rFonts w:ascii="Arial" w:eastAsia="Times New Roman" w:hAnsi="Arial" w:cs="Arial"/>
-                <w:b/>
-                <w:bCs/>
-                <w:color w:val="000000" w:themeColor="text1"/>
-                <w:lang w:eastAsia="en-IN"/>
-              </w:rPr>
-              <w:t>Covid WHO Vaccination Analysis:</w:t>
-            </w:r>
-            <w:r>
-              <w:rPr>
-                <w:rFonts w:ascii="Arial" w:eastAsia="Times New Roman" w:hAnsi="Arial" w:cs="Arial"/>
-                <w:color w:val="000000" w:themeColor="text1"/>
-                <w:lang w:eastAsia="en-IN"/>
-              </w:rPr>
-              <w:t xml:space="preserve"> Developed a Power BI dashboard for analyzing global Covid-19 vaccination data, showcasing expertise in data integration and visualization to track vaccination progress effectively.</w:t>
-            </w:r>
-          </w:p>
-        </w:tc>
-      </w:tr>
-    </w:tbl>
-    <w:p>
-      <w:pPr>
-        <w:spacing w:before="40" w:after="120" w:line="240" w:lineRule="auto"/>
-        <w:rPr>
-          <w:rFonts w:ascii="Arial" w:hAnsi="Arial" w:cs="Arial"/>
-          <w:b/>
-          <w:bCs/>
-          <w:color w:val="000000" w:themeColor="text1"/>
-          <w:spacing w:val="4"/>
-          <w:sz w:val="28"/>
-          <w:szCs w:val="28"/>
-        </w:rPr>
-      </w:pPr>
-      <w:r>
-        <w:rPr>
-          <w:rFonts w:ascii="Arial" w:hAnsi="Arial" w:cs="Arial"/>
-          <w:noProof/>
-          <w:color w:val="FFFFFF" w:themeColor="background1"/>
-          <w:sz w:val="20"/>
-          <w:szCs w:val="20"/>
-        </w:rPr>
-        <mc:AlternateContent>
-          <mc:Choice Requires="wps">
-            <w:drawing>
-              <wp:anchor distT="0" distB="0" distL="114300" distR="114300" simplePos="0" relativeHeight="251706368" behindDoc="0" locked="0" layoutInCell="1" allowOverlap="1" wp14:anchorId="5A7900C1" wp14:editId="2D76D1E0">
-                <wp:simplePos x="0" y="0"/>
-                <wp:positionH relativeFrom="column">
-                  <wp:posOffset>-10160</wp:posOffset>
-                </wp:positionH>
-                <wp:positionV relativeFrom="paragraph">
-                  <wp:posOffset>218440</wp:posOffset>
-                </wp:positionV>
-                <wp:extent cx="6902450" cy="31750"/>
-                <wp:effectExtent l="0" t="0" r="31750" b="25400"/>
-                <wp:wrapNone/>
-                <wp:docPr id="15" name="Straight Connector 15"/>
-                <wp:cNvGraphicFramePr/>
-                <a:graphic xmlns:a="http://schemas.openxmlformats.org/drawingml/2006/main">
-                  <a:graphicData uri="http://schemas.microsoft.com/office/word/2010/wordprocessingShape">
-                    <wps:wsp>
-                      <wps:cNvCnPr/>
-                      <wps:spPr>
-                        <a:xfrm flipV="1">
-                          <a:off x="0" y="0"/>
-                          <a:ext cx="6902450" cy="31750"/>
-                        </a:xfrm>
-                        <a:prstGeom prst="line">
-                          <a:avLst/>
-                        </a:prstGeom>
-                        <a:ln w="9525" cap="flat" cmpd="sng" algn="ctr">
-                          <a:solidFill>
-                            <a:schemeClr val="dk1"/>
-                          </a:solidFill>
-                          <a:prstDash val="dash"/>
-                          <a:round/>
-                          <a:headEnd type="none" w="med" len="med"/>
-                          <a:tailEnd type="none" w="med" len="med"/>
-                        </a:ln>
-                      </wps:spPr>
-                      <wps:style>
-                        <a:lnRef idx="0">
-                          <a:scrgbClr r="0" g="0" b="0"/>
-                        </a:lnRef>
-                        <a:fillRef idx="0">
-                          <a:scrgbClr r="0" g="0" b="0"/>
-                        </a:fillRef>
-                        <a:effectRef idx="0">
-                          <a:scrgbClr r="0" g="0" b="0"/>
-                        </a:effectRef>
-                        <a:fontRef idx="minor">
-                          <a:schemeClr val="tx1"/>
-                        </a:fontRef>
-                      </wps:style>
-                      <wps:bodyPr/>
-                    </wps:wsp>
-                  </a:graphicData>
-                </a:graphic>
-                <wp14:sizeRelH relativeFrom="margin">
-                  <wp14:pctWidth>0</wp14:pctWidth>
-                </wp14:sizeRelH>
-                <wp14:sizeRelV relativeFrom="margin">
-                  <wp14:pctHeight>0</wp14:pctHeight>
-                </wp14:sizeRelV>
-              </wp:anchor>
-            </w:drawing>
-          </mc:Choice>
-          <mc:Fallback>
-            <w:pict>
-              <v:line w14:anchorId="229D3F7B" id="Straight Connector 15" o:spid="_x0000_s1026" style="position:absolute;flip:y;z-index:251706368;visibility:visible;mso-wrap-style:square;mso-width-percent:0;mso-height-percent:0;mso-wrap-distance-left:9pt;mso-wrap-distance-top:0;mso-wrap-distance-right:9pt;mso-wrap-distance-bottom:0;mso-position-horizontal:absolute;mso-position-horizontal-relative:text;mso-position-vertical:absolute;mso-position-vertical-relative:text;mso-width-percent:0;mso-height-percent:0;mso-width-relative:margin;mso-height-relative:margin" from="-.8pt,17.2pt" to="542.7pt,19.7pt" o:gfxdata="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" strokecolor="black [3200]">
-                <v:stroke dashstyle="dash"/>
-              </v:line>
-            </w:pict>
-          </mc:Fallback>
-        </mc:AlternateContent>
-      </w:r>
-      <w:r>
-        <w:rPr>
-          <w:rFonts w:ascii="Arial" w:hAnsi="Arial" w:cs="Arial"/>
-          <w:b/>
-          <w:bCs/>
-          <w:color w:val="000000" w:themeColor="text1"/>
-          <w:spacing w:val="4"/>
-          <w:sz w:val="28"/>
-          <w:szCs w:val="28"/>
-        </w:rPr>
-        <w:t>EDUCATION</w:t>
-      </w:r>
-      <w:r>
-        <w:rPr>
-          <w:rFonts w:ascii="Arial" w:hAnsi="Arial" w:cs="Arial"/>
-          <w:noProof/>
-          <w:color w:val="FFFFFF" w:themeColor="background1"/>
-          <w:sz w:val="20"/>
-          <w:szCs w:val="20"/>
-        </w:rPr>
-        <w:t xml:space="preserve"> </w:t>
-      </w:r>
-    </w:p>
-    <w:tbl>
-      <w:tblPr>
-        <w:tblStyle w:val="PlainTable3"/>
-        <w:tblW w:w="10800" w:type="dxa"/>
-        <w:tblLook w:val="0600" w:firstRow="0" w:lastRow="0" w:firstColumn="0" w:lastColumn="0" w:noHBand="1" w:noVBand="1"/>
-      </w:tblPr>
-      <w:tblGrid>
-        <w:gridCol w:w="6293"/>
-        <w:gridCol w:w="4507"/>
-      </w:tblGrid>
-      <w:tr>
-        <w:tc>
-          <w:tcPr>
-            <w:tcW w:w="6293" w:type="dxa"/>
-          </w:tcPr>
-          <w:p>
-            <w:pPr>
-              <w:pStyle w:val="NormalWeb"/>
-              <w:spacing w:before="0" w:beforeAutospacing="0" w:after="0" w:afterAutospacing="0" w:line="276" w:lineRule="auto"/>
-              <w:ind w:left="-72"/>
-              <w:rPr>
-                <w:rFonts w:ascii="Arial" w:hAnsi="Arial" w:cs="Arial"/>
-                <w:b/>
-                <w:bCs/>
-                <w:color w:val="000000" w:themeColor="text1"/>
-                <w:sz w:val="22"/>
-                <w:szCs w:val="22"/>
-              </w:rPr>
-            </w:pPr>
-            <w:r>
-              <w:rPr>
-                <w:rFonts w:ascii="Arial" w:hAnsi="Arial" w:cs="Arial"/>
-                <w:b/>
-                <w:bCs/>
-                <w:color w:val="000000" w:themeColor="text1"/>
-                <w:sz w:val="22"/>
-                <w:szCs w:val="22"/>
-              </w:rPr>
-              <w:t>Bachelor of Computer Science</w:t>
-            </w:r>
-          </w:p>
-          <w:p>
-            <w:pPr>
-              <w:pStyle w:val="NormalWeb"/>
-              <w:spacing w:before="0" w:beforeAutospacing="0" w:after="0" w:afterAutospacing="0" w:line="276" w:lineRule="auto"/>
-              <w:ind w:left="-72" w:right="-110"/>
-              <w:rPr>
-                <w:rFonts w:ascii="Arial" w:hAnsi="Arial" w:cs="Arial"/>
-                <w:b/>
-                <w:bCs/>
-                <w:color w:val="000000" w:themeColor="text1"/>
-                <w:sz w:val="22"/>
-                <w:szCs w:val="22"/>
-              </w:rPr>
-            </w:pPr>
-            <w:r>
-              <w:rPr>
-                <w:rFonts w:ascii="Arial" w:hAnsi="Arial" w:cs="Arial"/>
-                <w:i/>
-                <w:iCs/>
-                <w:color w:val="000000" w:themeColor="text1"/>
-                <w:sz w:val="22"/>
-                <w:szCs w:val="22"/>
-              </w:rPr>
-              <w:t>National University of computer and emerging sciences (FAST)</w:t>
-            </w:r>
-          </w:p>
-        </w:tc>
-        <w:tc>
-          <w:tcPr>
-            <w:tcW w:w="4507" w:type="dxa"/>
-          </w:tcPr>
-          <w:p>
-            <w:pPr>
-              <w:pStyle w:val="NormalWeb"/>
-              <w:spacing w:before="0" w:beforeAutospacing="0" w:after="0" w:afterAutospacing="0" w:line="276" w:lineRule="auto"/>
-              <w:ind w:right="-110"/>
-              <w:jc w:val="right"/>
-              <w:rPr>
-                <w:rFonts w:ascii="Arial" w:hAnsi="Arial" w:cs="Arial"/>
-                <w:i/>
-                <w:iCs/>
-                <w:color w:val="000000" w:themeColor="text1"/>
-                <w:sz w:val="22"/>
-                <w:szCs w:val="22"/>
-              </w:rPr>
-            </w:pPr>
-            <w:r>
-              <w:rPr>
-                <w:rFonts w:ascii="Arial" w:hAnsi="Arial" w:cs="Arial"/>
-                <w:i/>
-                <w:iCs/>
-                <w:color w:val="000000" w:themeColor="text1"/>
-                <w:sz w:val="22"/>
-                <w:szCs w:val="22"/>
-              </w:rPr>
-              <w:t>August 2018</w:t>
-            </w:r>
-            <w:r>
-              <w:rPr>
-                <w:rFonts w:ascii="Arial" w:hAnsi="Arial" w:cs="Arial"/>
-                <w:i/>
-                <w:iCs/>
-                <w:color w:val="000000" w:themeColor="text1"/>
-                <w:sz w:val="22"/>
-                <w:szCs w:val="22"/>
-              </w:rPr>
-              <w:t xml:space="preserve"> </w:t>
-            </w:r>
-            <w:r>
-              <w:rPr>
-                <w:rFonts w:ascii="Arial" w:hAnsi="Arial" w:cs="Arial"/>
-                <w:i/>
-                <w:iCs/>
-                <w:color w:val="000000" w:themeColor="text1"/>
-                <w:sz w:val="22"/>
-                <w:szCs w:val="22"/>
-              </w:rPr>
-              <w:t>– July 2022</w:t>
             </w:r>
           </w:p>
         </w:tc>

</xml_diff>

<commit_message>
updated certification and exp
</commit_message>
<xml_diff>
--- a/Muhammad_Abdullah_Riaz_Resume.docx
+++ b/Muhammad_Abdullah_Riaz_Resume.docx
@@ -284,18 +284,8 @@
                   <w:rFonts w:ascii="Arial" w:hAnsi="Arial" w:cs="Arial"/>
                   <w:shd w:val="clear" w:color="auto" w:fill="FFFFFF"/>
                 </w:rPr>
-                <w:t>linkedin.com/in/</w:t>
+                <w:t>linkedin.com/in/mabdullahriaz</w:t>
               </w:r>
-              <w:proofErr w:type="spellStart"/>
-              <w:r>
-                <w:rPr>
-                  <w:rStyle w:val="Hyperlink"/>
-                  <w:rFonts w:ascii="Arial" w:hAnsi="Arial" w:cs="Arial"/>
-                  <w:shd w:val="clear" w:color="auto" w:fill="FFFFFF"/>
-                </w:rPr>
-                <w:t>mabdullahriaz</w:t>
-              </w:r>
-              <w:proofErr w:type="spellEnd"/>
             </w:hyperlink>
             <w:r>
               <w:rPr>
@@ -630,7 +620,6 @@
                 <w:spacing w:val="4"/>
               </w:rPr>
             </w:pPr>
-            <w:proofErr w:type="spellStart"/>
             <w:r>
               <w:rPr>
                 <w:rFonts w:ascii="Arial" w:hAnsi="Arial" w:cs="Arial"/>
@@ -638,17 +627,7 @@
                 <w:iCs/>
                 <w:color w:val="000000" w:themeColor="text1"/>
               </w:rPr>
-              <w:t>OCloud</w:t>
-            </w:r>
-            <w:proofErr w:type="spellEnd"/>
-            <w:r>
-              <w:rPr>
-                <w:rFonts w:ascii="Arial" w:hAnsi="Arial" w:cs="Arial"/>
-                <w:i/>
-                <w:iCs/>
-                <w:color w:val="000000" w:themeColor="text1"/>
-              </w:rPr>
-              <w:t xml:space="preserve"> Solutions</w:t>
+              <w:t>OCloud Solutions</w:t>
             </w:r>
           </w:p>
         </w:tc>
@@ -706,7 +685,15 @@
                 <w:i/>
                 <w:iCs/>
               </w:rPr>
-              <w:t>July 2022–June 2023</w:t>
+              <w:t>July 2022–June 202</w:t>
+            </w:r>
+            <w:r>
+              <w:rPr>
+                <w:rFonts w:ascii="Arial" w:hAnsi="Arial" w:cs="Arial"/>
+                <w:i/>
+                <w:iCs/>
+              </w:rPr>
+              <w:t>4</w:t>
             </w:r>
           </w:p>
         </w:tc>
@@ -903,7 +890,7 @@
                 <w:szCs w:val="18"/>
                 <w:lang w:eastAsia="en-IN"/>
               </w:rPr>
-              <w:t>Internship</w:t>
+              <w:t>part-time</w:t>
             </w:r>
             <w:r>
               <w:rPr>
@@ -935,7 +922,6 @@
                 <w:spacing w:val="4"/>
               </w:rPr>
             </w:pPr>
-            <w:proofErr w:type="spellStart"/>
             <w:r>
               <w:rPr>
                 <w:rFonts w:ascii="Arial" w:eastAsia="Times New Roman" w:hAnsi="Arial" w:cs="Arial"/>
@@ -944,18 +930,7 @@
                 <w:color w:val="000000" w:themeColor="text1"/>
                 <w:lang w:eastAsia="en-IN"/>
               </w:rPr>
-              <w:t>Qbatch</w:t>
-            </w:r>
-            <w:proofErr w:type="spellEnd"/>
-            <w:r>
-              <w:rPr>
-                <w:rFonts w:ascii="Arial" w:eastAsia="Times New Roman" w:hAnsi="Arial" w:cs="Arial"/>
-                <w:i/>
-                <w:iCs/>
-                <w:color w:val="000000" w:themeColor="text1"/>
-                <w:lang w:eastAsia="en-IN"/>
-              </w:rPr>
-              <w:t xml:space="preserve"> Software House</w:t>
+              <w:t>Qbatch Software House</w:t>
             </w:r>
           </w:p>
         </w:tc>
@@ -1033,7 +1008,7 @@
                 <w:sz w:val="22"/>
                 <w:szCs w:val="22"/>
               </w:rPr>
-              <w:t>1</w:t>
+              <w:t>0</w:t>
             </w:r>
             <w:r>
               <w:rPr>

</xml_diff>